<commit_message>
got the evalaution results and finished the dissimiarity matrix graph tools, plus a results summary page
</commit_message>
<xml_diff>
--- a/documentation/writeUp/NOTES FROM SOFTWARE WALKTHROUGHS.docx
+++ b/documentation/writeUp/NOTES FROM SOFTWARE WALKTHROUGHS.docx
@@ -44,21 +44,8 @@
         </w:rPr>
         <w:t xml:space="preserve">Cognitive walkthrough, heuristic evaluation, review based see </w:t>
       </w:r>
-      <w:proofErr w:type="spellStart"/>
-      <w:r>
-        <w:t>Shneiderman</w:t>
-      </w:r>
-      <w:proofErr w:type="spellEnd"/>
-      <w:r>
-        <w:t xml:space="preserve">, B. (1998) Designing the user interface: Strategies for effective human computer interaction (3rd ed.). Reading, MA: </w:t>
-      </w:r>
-      <w:proofErr w:type="spellStart"/>
-      <w:r>
-        <w:t>Additon</w:t>
-      </w:r>
-      <w:proofErr w:type="spellEnd"/>
-      <w:r>
-        <w:t>-Wesley Publishing</w:t>
+      <w:r>
+        <w:t>Shneiderman, B. (1998) Designing the user interface: Strategies for effective human computer interaction (3rd ed.). Reading, MA: Additon-Wesley Publishing</w:t>
       </w:r>
     </w:p>
     <w:p>
@@ -67,8 +54,6 @@
           <w:rFonts w:eastAsiaTheme="majorEastAsia"/>
         </w:rPr>
       </w:pPr>
-      <w:bookmarkStart w:id="0" w:name="_GoBack"/>
-      <w:bookmarkEnd w:id="0"/>
     </w:p>
     <w:p>
       <w:pPr>
@@ -202,6 +187,21 @@
         </w:rPr>
         <w:t>Observed how clusters tended to flatten the data.</w:t>
       </w:r>
+    </w:p>
+    <w:p>
+      <w:pPr>
+        <w:rPr>
+          <w:lang w:eastAsia="en-US"/>
+        </w:rPr>
+      </w:pPr>
+      <w:r>
+        <w:rPr>
+          <w:lang w:eastAsia="en-US"/>
+        </w:rPr>
+        <w:t xml:space="preserve">Zoomed in on one or two locations on the map where by experience certain strategies should be useful, if those strategies weren’t linked to that location the results were dismissed as incorrect </w:t>
+      </w:r>
+      <w:bookmarkStart w:id="0" w:name="_GoBack"/>
+      <w:bookmarkEnd w:id="0"/>
     </w:p>
     <w:p>
       <w:pPr>

</xml_diff>